<commit_message>
Datamodels for the database is now defined
</commit_message>
<xml_diff>
--- a/Java enterprise docs.docx
+++ b/Java enterprise docs.docx
@@ -91,6 +91,7 @@
       <w:r>
         <w:rPr>
           <w:rFonts w:ascii="Times New Roman" w:hAnsi="Times New Roman" w:cs="Times New Roman"/>
+          <w:noProof/>
           <w:sz w:val="24"/>
           <w:szCs w:val="24"/>
           <w:lang w:val="sv-SE"/>
@@ -200,7 +201,6 @@
         <w:t xml:space="preserve">Blir det </w:t>
       </w:r>
       <w:proofErr w:type="spellStart"/>
-      <w:proofErr w:type="gramStart"/>
       <w:r>
         <w:rPr>
           <w:rFonts w:ascii="Times New Roman" w:hAnsi="Times New Roman" w:cs="Times New Roman"/>
@@ -211,7 +211,6 @@
         <w:t>login?logout</w:t>
       </w:r>
       <w:proofErr w:type="spellEnd"/>
-      <w:proofErr w:type="gramEnd"/>
       <w:r>
         <w:rPr>
           <w:rFonts w:ascii="Times New Roman" w:hAnsi="Times New Roman" w:cs="Times New Roman"/>
@@ -390,6 +389,7 @@
       <w:r>
         <w:rPr>
           <w:rFonts w:ascii="Times New Roman" w:hAnsi="Times New Roman" w:cs="Times New Roman"/>
+          <w:noProof/>
           <w:sz w:val="24"/>
           <w:szCs w:val="24"/>
           <w:lang w:val="sv-SE"/>
@@ -946,6 +946,7 @@
       <w:r>
         <w:rPr>
           <w:rFonts w:ascii="Times New Roman" w:hAnsi="Times New Roman" w:cs="Times New Roman"/>
+          <w:noProof/>
           <w:sz w:val="24"/>
           <w:szCs w:val="24"/>
           <w:lang w:val="sv-SE"/>
@@ -1069,6 +1070,7 @@
       <w:r>
         <w:rPr>
           <w:rFonts w:ascii="Times New Roman" w:hAnsi="Times New Roman" w:cs="Times New Roman"/>
+          <w:noProof/>
           <w:sz w:val="24"/>
           <w:szCs w:val="24"/>
           <w:lang w:val="sv-SE"/>
@@ -1142,6 +1144,7 @@
       <w:r>
         <w:rPr>
           <w:rFonts w:ascii="Times New Roman" w:hAnsi="Times New Roman" w:cs="Times New Roman"/>
+          <w:noProof/>
           <w:sz w:val="24"/>
           <w:szCs w:val="24"/>
           <w:lang w:val="sv-SE"/>
@@ -1368,27 +1371,7 @@
           <w:szCs w:val="24"/>
           <w:lang w:val="sv-SE"/>
         </w:rPr>
-        <w:t xml:space="preserve">Sen annoterar vi en metod med @bean, en äldre version hade då </w:t>
-      </w:r>
-      <w:proofErr w:type="gramStart"/>
-      <w:r>
-        <w:rPr>
-          <w:rFonts w:ascii="Times New Roman" w:hAnsi="Times New Roman" w:cs="Times New Roman"/>
-          <w:sz w:val="24"/>
-          <w:szCs w:val="24"/>
-          <w:lang w:val="sv-SE"/>
-        </w:rPr>
-        <w:t>visat  @</w:t>
-      </w:r>
-      <w:proofErr w:type="gramEnd"/>
-      <w:r>
-        <w:rPr>
-          <w:rFonts w:ascii="Times New Roman" w:hAnsi="Times New Roman" w:cs="Times New Roman"/>
-          <w:sz w:val="24"/>
-          <w:szCs w:val="24"/>
-          <w:lang w:val="sv-SE"/>
-        </w:rPr>
-        <w:t>override istället.</w:t>
+        <w:t>Sen annoterar vi en metod med @bean, en äldre version hade då visat  @override istället.</w:t>
       </w:r>
     </w:p>
     <w:p>
@@ -1547,7 +1530,6 @@
           <w:lang w:val="sv-SE"/>
         </w:rPr>
       </w:pPr>
-      <w:proofErr w:type="gramStart"/>
       <w:r>
         <w:rPr>
           <w:rFonts w:ascii="Times New Roman" w:hAnsi="Times New Roman" w:cs="Times New Roman"/>
@@ -1568,7 +1550,6 @@
         <w:t>csrf</w:t>
       </w:r>
       <w:proofErr w:type="spellEnd"/>
-      <w:proofErr w:type="gramEnd"/>
       <w:r>
         <w:rPr>
           <w:rFonts w:ascii="Times New Roman" w:hAnsi="Times New Roman" w:cs="Times New Roman"/>
@@ -1588,7 +1569,6 @@
           <w:lang w:val="sv-SE"/>
         </w:rPr>
       </w:pPr>
-      <w:proofErr w:type="gramStart"/>
       <w:r>
         <w:rPr>
           <w:rFonts w:ascii="Times New Roman" w:hAnsi="Times New Roman" w:cs="Times New Roman"/>
@@ -1609,7 +1589,6 @@
         <w:t>authorizehttprequests</w:t>
       </w:r>
       <w:proofErr w:type="spellEnd"/>
-      <w:proofErr w:type="gramEnd"/>
       <w:r>
         <w:rPr>
           <w:rFonts w:ascii="Times New Roman" w:hAnsi="Times New Roman" w:cs="Times New Roman"/>
@@ -1676,27 +1655,7 @@
           <w:szCs w:val="24"/>
           <w:lang w:val="sv-SE"/>
         </w:rPr>
-        <w:t xml:space="preserve"> med </w:t>
-      </w:r>
-      <w:proofErr w:type="gramStart"/>
-      <w:r>
-        <w:rPr>
-          <w:rFonts w:ascii="Times New Roman" w:hAnsi="Times New Roman" w:cs="Times New Roman"/>
-          <w:sz w:val="24"/>
-          <w:szCs w:val="24"/>
-          <w:lang w:val="sv-SE"/>
-        </w:rPr>
-        <w:t>form login</w:t>
-      </w:r>
-      <w:proofErr w:type="gramEnd"/>
-      <w:r>
-        <w:rPr>
-          <w:rFonts w:ascii="Times New Roman" w:hAnsi="Times New Roman" w:cs="Times New Roman"/>
-          <w:sz w:val="24"/>
-          <w:szCs w:val="24"/>
-          <w:lang w:val="sv-SE"/>
-        </w:rPr>
-        <w:t xml:space="preserve">, är det som ska autentisera, så här styr man med andra ord vad som är tillåtet att göra med </w:t>
+        <w:t xml:space="preserve"> med form login, är det som ska autentisera, så här styr man med andra ord vad som är tillåtet att göra med </w:t>
       </w:r>
       <w:proofErr w:type="spellStart"/>
       <w:r>
@@ -1935,7 +1894,6 @@
           <w:lang w:val="sv-SE"/>
         </w:rPr>
       </w:pPr>
-      <w:proofErr w:type="gramStart"/>
       <w:r>
         <w:rPr>
           <w:rFonts w:ascii="Times New Roman" w:hAnsi="Times New Roman" w:cs="Times New Roman"/>
@@ -1956,7 +1914,6 @@
         <w:t>authorize</w:t>
       </w:r>
       <w:proofErr w:type="spellEnd"/>
-      <w:proofErr w:type="gramEnd"/>
     </w:p>
     <w:p>
       <w:pPr>
@@ -2077,7 +2034,6 @@
         <w:t xml:space="preserve"> </w:t>
       </w:r>
       <w:proofErr w:type="spellStart"/>
-      <w:proofErr w:type="gramStart"/>
       <w:r>
         <w:rPr>
           <w:rFonts w:ascii="Times New Roman" w:hAnsi="Times New Roman" w:cs="Times New Roman"/>
@@ -2088,7 +2044,6 @@
         <w:t>http.build</w:t>
       </w:r>
       <w:proofErr w:type="spellEnd"/>
-      <w:proofErr w:type="gramEnd"/>
       <w:r>
         <w:rPr>
           <w:rFonts w:ascii="Times New Roman" w:hAnsi="Times New Roman" w:cs="Times New Roman"/>
@@ -2144,17 +2099,17 @@
           <w:szCs w:val="24"/>
           <w:lang w:val="sv-SE"/>
         </w:rPr>
-        <w:t xml:space="preserve"> patter</w:t>
-      </w:r>
-      <w:proofErr w:type="spellStart"/>
-      <w:r>
-        <w:rPr>
-          <w:rFonts w:ascii="Times New Roman" w:hAnsi="Times New Roman" w:cs="Times New Roman"/>
-          <w:sz w:val="24"/>
-          <w:szCs w:val="24"/>
-          <w:lang w:val="sv-SE"/>
-        </w:rPr>
-        <w:t>n</w:t>
+        <w:t xml:space="preserve"> </w:t>
+      </w:r>
+      <w:proofErr w:type="spellStart"/>
+      <w:r>
+        <w:rPr>
+          <w:rFonts w:ascii="Times New Roman" w:hAnsi="Times New Roman" w:cs="Times New Roman"/>
+          <w:sz w:val="24"/>
+          <w:szCs w:val="24"/>
+          <w:lang w:val="sv-SE"/>
+        </w:rPr>
+        <w:t>pattern</w:t>
       </w:r>
       <w:proofErr w:type="spellEnd"/>
       <w:r>
@@ -2267,7 +2222,6 @@
         <w:t xml:space="preserve">, sätter man bara det som är absolut nödvändigast. Därför ser det annorlunda ut än vad man kanske är van </w:t>
       </w:r>
       <w:proofErr w:type="spellStart"/>
-      <w:proofErr w:type="gramStart"/>
       <w:r>
         <w:rPr>
           <w:rFonts w:ascii="Times New Roman" w:hAnsi="Times New Roman" w:cs="Times New Roman"/>
@@ -2278,7 +2232,6 @@
         <w:t>vid.d</w:t>
       </w:r>
       <w:proofErr w:type="spellEnd"/>
-      <w:proofErr w:type="gramEnd"/>
     </w:p>
     <w:p>
       <w:pPr>
@@ -2320,7 +2273,6 @@
         <w:t xml:space="preserve"> -&gt; </w:t>
       </w:r>
       <w:proofErr w:type="spellStart"/>
-      <w:proofErr w:type="gramStart"/>
       <w:r>
         <w:rPr>
           <w:rFonts w:ascii="Times New Roman" w:hAnsi="Times New Roman" w:cs="Times New Roman"/>
@@ -2351,7 +2303,6 @@
         <w:t>anyRequest</w:t>
       </w:r>
       <w:proofErr w:type="spellEnd"/>
-      <w:proofErr w:type="gramEnd"/>
       <w:r>
         <w:rPr>
           <w:rFonts w:ascii="Times New Roman" w:hAnsi="Times New Roman" w:cs="Times New Roman"/>
@@ -2430,16 +2381,747 @@
           <w:lang w:val="sv-SE"/>
         </w:rPr>
       </w:pPr>
-    </w:p>
-    <w:p>
-      <w:pPr>
-        <w:rPr>
-          <w:rFonts w:ascii="Times New Roman" w:hAnsi="Times New Roman" w:cs="Times New Roman"/>
-          <w:sz w:val="24"/>
-          <w:szCs w:val="24"/>
-          <w:lang w:val="sv-SE"/>
-        </w:rPr>
-      </w:pPr>
+      <w:proofErr w:type="spellStart"/>
+      <w:r>
+        <w:rPr>
+          <w:rFonts w:ascii="Times New Roman" w:hAnsi="Times New Roman" w:cs="Times New Roman"/>
+          <w:sz w:val="24"/>
+          <w:szCs w:val="24"/>
+          <w:lang w:val="sv-SE"/>
+        </w:rPr>
+        <w:t>Docs</w:t>
+      </w:r>
+      <w:proofErr w:type="spellEnd"/>
+      <w:r>
+        <w:rPr>
+          <w:rFonts w:ascii="Times New Roman" w:hAnsi="Times New Roman" w:cs="Times New Roman"/>
+          <w:sz w:val="24"/>
+          <w:szCs w:val="24"/>
+          <w:lang w:val="sv-SE"/>
+        </w:rPr>
+        <w:t xml:space="preserve"> för projekt:</w:t>
+      </w:r>
+    </w:p>
+    <w:p>
+      <w:pPr>
+        <w:rPr>
+          <w:rFonts w:ascii="Times New Roman" w:hAnsi="Times New Roman" w:cs="Times New Roman"/>
+          <w:sz w:val="24"/>
+          <w:szCs w:val="24"/>
+          <w:lang w:val="sv-SE"/>
+        </w:rPr>
+      </w:pPr>
+    </w:p>
+    <w:p>
+      <w:pPr>
+        <w:rPr>
+          <w:rFonts w:ascii="Times New Roman" w:hAnsi="Times New Roman" w:cs="Times New Roman"/>
+          <w:sz w:val="24"/>
+          <w:szCs w:val="24"/>
+          <w:lang w:val="sv-SE"/>
+        </w:rPr>
+      </w:pPr>
+      <w:proofErr w:type="spellStart"/>
+      <w:r>
+        <w:rPr>
+          <w:rFonts w:ascii="Times New Roman" w:hAnsi="Times New Roman" w:cs="Times New Roman"/>
+          <w:sz w:val="24"/>
+          <w:szCs w:val="24"/>
+          <w:lang w:val="sv-SE"/>
+        </w:rPr>
+        <w:t>Layers</w:t>
+      </w:r>
+      <w:proofErr w:type="spellEnd"/>
+      <w:r>
+        <w:rPr>
+          <w:rFonts w:ascii="Times New Roman" w:hAnsi="Times New Roman" w:cs="Times New Roman"/>
+          <w:sz w:val="24"/>
+          <w:szCs w:val="24"/>
+          <w:lang w:val="sv-SE"/>
+        </w:rPr>
+        <w:t xml:space="preserve"> och dess funktioner:</w:t>
+      </w:r>
+    </w:p>
+    <w:p>
+      <w:pPr>
+        <w:rPr>
+          <w:rFonts w:ascii="Times New Roman" w:hAnsi="Times New Roman" w:cs="Times New Roman"/>
+          <w:sz w:val="24"/>
+          <w:szCs w:val="24"/>
+          <w:lang w:val="sv-SE"/>
+        </w:rPr>
+      </w:pPr>
+      <w:proofErr w:type="spellStart"/>
+      <w:r>
+        <w:rPr>
+          <w:rFonts w:ascii="Times New Roman" w:hAnsi="Times New Roman" w:cs="Times New Roman"/>
+          <w:sz w:val="24"/>
+          <w:szCs w:val="24"/>
+          <w:lang w:val="sv-SE"/>
+        </w:rPr>
+        <w:t>Model</w:t>
+      </w:r>
+      <w:proofErr w:type="spellEnd"/>
+      <w:r>
+        <w:rPr>
+          <w:rFonts w:ascii="Times New Roman" w:hAnsi="Times New Roman" w:cs="Times New Roman"/>
+          <w:sz w:val="24"/>
+          <w:szCs w:val="24"/>
+          <w:lang w:val="sv-SE"/>
+        </w:rPr>
+        <w:t xml:space="preserve">: data </w:t>
+      </w:r>
+      <w:proofErr w:type="spellStart"/>
+      <w:r>
+        <w:rPr>
+          <w:rFonts w:ascii="Times New Roman" w:hAnsi="Times New Roman" w:cs="Times New Roman"/>
+          <w:sz w:val="24"/>
+          <w:szCs w:val="24"/>
+          <w:lang w:val="sv-SE"/>
+        </w:rPr>
+        <w:t>model</w:t>
+      </w:r>
+      <w:proofErr w:type="spellEnd"/>
+      <w:r>
+        <w:rPr>
+          <w:rFonts w:ascii="Times New Roman" w:hAnsi="Times New Roman" w:cs="Times New Roman"/>
+          <w:sz w:val="24"/>
+          <w:szCs w:val="24"/>
+          <w:lang w:val="sv-SE"/>
+        </w:rPr>
+        <w:t xml:space="preserve">, </w:t>
+      </w:r>
+      <w:proofErr w:type="spellStart"/>
+      <w:r>
+        <w:rPr>
+          <w:rFonts w:ascii="Times New Roman" w:hAnsi="Times New Roman" w:cs="Times New Roman"/>
+          <w:sz w:val="24"/>
+          <w:szCs w:val="24"/>
+          <w:lang w:val="sv-SE"/>
+        </w:rPr>
+        <w:t>ent</w:t>
+      </w:r>
+      <w:r>
+        <w:rPr>
+          <w:rFonts w:ascii="Times New Roman" w:hAnsi="Times New Roman" w:cs="Times New Roman"/>
+          <w:sz w:val="24"/>
+          <w:szCs w:val="24"/>
+          <w:lang w:val="sv-SE"/>
+        </w:rPr>
+        <w:t>i</w:t>
+      </w:r>
+      <w:r>
+        <w:rPr>
+          <w:rFonts w:ascii="Times New Roman" w:hAnsi="Times New Roman" w:cs="Times New Roman"/>
+          <w:sz w:val="24"/>
+          <w:szCs w:val="24"/>
+          <w:lang w:val="sv-SE"/>
+        </w:rPr>
+        <w:t>ties</w:t>
+      </w:r>
+      <w:proofErr w:type="spellEnd"/>
+      <w:r>
+        <w:rPr>
+          <w:rFonts w:ascii="Times New Roman" w:hAnsi="Times New Roman" w:cs="Times New Roman"/>
+          <w:sz w:val="24"/>
+          <w:szCs w:val="24"/>
+          <w:lang w:val="sv-SE"/>
+        </w:rPr>
+        <w:t xml:space="preserve"> och </w:t>
+      </w:r>
+      <w:proofErr w:type="spellStart"/>
+      <w:r>
+        <w:rPr>
+          <w:rFonts w:ascii="Times New Roman" w:hAnsi="Times New Roman" w:cs="Times New Roman"/>
+          <w:sz w:val="24"/>
+          <w:szCs w:val="24"/>
+          <w:lang w:val="sv-SE"/>
+        </w:rPr>
+        <w:t>repos</w:t>
+      </w:r>
+      <w:proofErr w:type="spellEnd"/>
+    </w:p>
+    <w:p>
+      <w:pPr>
+        <w:rPr>
+          <w:rFonts w:ascii="Times New Roman" w:hAnsi="Times New Roman" w:cs="Times New Roman"/>
+          <w:sz w:val="24"/>
+          <w:szCs w:val="24"/>
+          <w:lang w:val="sv-SE"/>
+        </w:rPr>
+      </w:pPr>
+      <w:r>
+        <w:rPr>
+          <w:rFonts w:ascii="Times New Roman" w:hAnsi="Times New Roman" w:cs="Times New Roman"/>
+          <w:sz w:val="24"/>
+          <w:szCs w:val="24"/>
+          <w:lang w:val="sv-SE"/>
+        </w:rPr>
+        <w:t>Order:</w:t>
+      </w:r>
+    </w:p>
+    <w:p>
+      <w:pPr>
+        <w:rPr>
+          <w:rFonts w:ascii="Times New Roman" w:hAnsi="Times New Roman" w:cs="Times New Roman"/>
+          <w:sz w:val="24"/>
+          <w:szCs w:val="24"/>
+          <w:lang w:val="sv-SE"/>
+        </w:rPr>
+      </w:pPr>
+      <w:r>
+        <w:rPr>
+          <w:rFonts w:ascii="Times New Roman" w:hAnsi="Times New Roman" w:cs="Times New Roman"/>
+          <w:sz w:val="24"/>
+          <w:szCs w:val="24"/>
+          <w:lang w:val="sv-SE"/>
+        </w:rPr>
+        <w:t>Product:</w:t>
+      </w:r>
+    </w:p>
+    <w:p>
+      <w:pPr>
+        <w:rPr>
+          <w:rFonts w:ascii="Times New Roman" w:hAnsi="Times New Roman" w:cs="Times New Roman"/>
+          <w:sz w:val="24"/>
+          <w:szCs w:val="24"/>
+          <w:lang w:val="sv-SE"/>
+        </w:rPr>
+      </w:pPr>
+      <w:proofErr w:type="spellStart"/>
+      <w:r>
+        <w:rPr>
+          <w:rFonts w:ascii="Times New Roman" w:hAnsi="Times New Roman" w:cs="Times New Roman"/>
+          <w:sz w:val="24"/>
+          <w:szCs w:val="24"/>
+          <w:lang w:val="sv-SE"/>
+        </w:rPr>
+        <w:t>User</w:t>
+      </w:r>
+      <w:proofErr w:type="spellEnd"/>
+      <w:r>
+        <w:rPr>
+          <w:rFonts w:ascii="Times New Roman" w:hAnsi="Times New Roman" w:cs="Times New Roman"/>
+          <w:sz w:val="24"/>
+          <w:szCs w:val="24"/>
+          <w:lang w:val="sv-SE"/>
+        </w:rPr>
+        <w:t>:</w:t>
+      </w:r>
+    </w:p>
+    <w:p>
+      <w:pPr>
+        <w:rPr>
+          <w:rFonts w:ascii="Times New Roman" w:hAnsi="Times New Roman" w:cs="Times New Roman"/>
+          <w:sz w:val="24"/>
+          <w:szCs w:val="24"/>
+          <w:lang w:val="sv-SE"/>
+        </w:rPr>
+      </w:pPr>
+      <w:proofErr w:type="spellStart"/>
+      <w:r>
+        <w:rPr>
+          <w:rFonts w:ascii="Times New Roman" w:hAnsi="Times New Roman" w:cs="Times New Roman"/>
+          <w:sz w:val="24"/>
+          <w:szCs w:val="24"/>
+          <w:lang w:val="sv-SE"/>
+        </w:rPr>
+        <w:t>Entity</w:t>
+      </w:r>
+      <w:proofErr w:type="spellEnd"/>
+      <w:r>
+        <w:rPr>
+          <w:rFonts w:ascii="Times New Roman" w:hAnsi="Times New Roman" w:cs="Times New Roman"/>
+          <w:sz w:val="24"/>
+          <w:szCs w:val="24"/>
+          <w:lang w:val="sv-SE"/>
+        </w:rPr>
+        <w:t xml:space="preserve"> mappar den till en table i </w:t>
+      </w:r>
+      <w:proofErr w:type="spellStart"/>
+      <w:r>
+        <w:rPr>
+          <w:rFonts w:ascii="Times New Roman" w:hAnsi="Times New Roman" w:cs="Times New Roman"/>
+          <w:sz w:val="24"/>
+          <w:szCs w:val="24"/>
+          <w:lang w:val="sv-SE"/>
+        </w:rPr>
+        <w:t>database</w:t>
+      </w:r>
+      <w:proofErr w:type="spellEnd"/>
+      <w:r>
+        <w:rPr>
+          <w:rFonts w:ascii="Times New Roman" w:hAnsi="Times New Roman" w:cs="Times New Roman"/>
+          <w:sz w:val="24"/>
+          <w:szCs w:val="24"/>
+          <w:lang w:val="sv-SE"/>
+        </w:rPr>
+        <w:t xml:space="preserve">, JPA </w:t>
+      </w:r>
+      <w:proofErr w:type="spellStart"/>
+      <w:r>
+        <w:rPr>
+          <w:rFonts w:ascii="Times New Roman" w:hAnsi="Times New Roman" w:cs="Times New Roman"/>
+          <w:sz w:val="24"/>
+          <w:szCs w:val="24"/>
+          <w:lang w:val="sv-SE"/>
+        </w:rPr>
+        <w:t>creatar</w:t>
+      </w:r>
+      <w:proofErr w:type="spellEnd"/>
+      <w:r>
+        <w:rPr>
+          <w:rFonts w:ascii="Times New Roman" w:hAnsi="Times New Roman" w:cs="Times New Roman"/>
+          <w:sz w:val="24"/>
+          <w:szCs w:val="24"/>
+          <w:lang w:val="sv-SE"/>
+        </w:rPr>
+        <w:t xml:space="preserve"> ett table som </w:t>
+      </w:r>
+      <w:proofErr w:type="spellStart"/>
+      <w:r>
+        <w:rPr>
+          <w:rFonts w:ascii="Times New Roman" w:hAnsi="Times New Roman" w:cs="Times New Roman"/>
+          <w:sz w:val="24"/>
+          <w:szCs w:val="24"/>
+          <w:lang w:val="sv-SE"/>
+        </w:rPr>
+        <w:t>ocrrespondar</w:t>
+      </w:r>
+      <w:proofErr w:type="spellEnd"/>
+      <w:r>
+        <w:rPr>
+          <w:rFonts w:ascii="Times New Roman" w:hAnsi="Times New Roman" w:cs="Times New Roman"/>
+          <w:sz w:val="24"/>
+          <w:szCs w:val="24"/>
+          <w:lang w:val="sv-SE"/>
+        </w:rPr>
+        <w:t xml:space="preserve"> till den här klassen i databasen</w:t>
+      </w:r>
+      <w:r>
+        <w:rPr>
+          <w:rFonts w:ascii="Times New Roman" w:hAnsi="Times New Roman" w:cs="Times New Roman"/>
+          <w:sz w:val="24"/>
+          <w:szCs w:val="24"/>
+          <w:lang w:val="sv-SE"/>
+        </w:rPr>
+        <w:t xml:space="preserve"> @Id = </w:t>
+      </w:r>
+      <w:proofErr w:type="spellStart"/>
+      <w:r>
+        <w:rPr>
+          <w:rFonts w:ascii="Times New Roman" w:hAnsi="Times New Roman" w:cs="Times New Roman"/>
+          <w:sz w:val="24"/>
+          <w:szCs w:val="24"/>
+          <w:lang w:val="sv-SE"/>
+        </w:rPr>
+        <w:t>primary</w:t>
+      </w:r>
+      <w:proofErr w:type="spellEnd"/>
+      <w:r>
+        <w:rPr>
+          <w:rFonts w:ascii="Times New Roman" w:hAnsi="Times New Roman" w:cs="Times New Roman"/>
+          <w:sz w:val="24"/>
+          <w:szCs w:val="24"/>
+          <w:lang w:val="sv-SE"/>
+        </w:rPr>
+        <w:t xml:space="preserve"> </w:t>
+      </w:r>
+      <w:proofErr w:type="spellStart"/>
+      <w:r>
+        <w:rPr>
+          <w:rFonts w:ascii="Times New Roman" w:hAnsi="Times New Roman" w:cs="Times New Roman"/>
+          <w:sz w:val="24"/>
+          <w:szCs w:val="24"/>
+          <w:lang w:val="sv-SE"/>
+        </w:rPr>
+        <w:t>keyn</w:t>
+      </w:r>
+      <w:proofErr w:type="spellEnd"/>
+      <w:r>
+        <w:rPr>
+          <w:rFonts w:ascii="Times New Roman" w:hAnsi="Times New Roman" w:cs="Times New Roman"/>
+          <w:sz w:val="24"/>
+          <w:szCs w:val="24"/>
+          <w:lang w:val="sv-SE"/>
+        </w:rPr>
+        <w:t xml:space="preserve"> @generated </w:t>
+      </w:r>
+      <w:proofErr w:type="spellStart"/>
+      <w:r>
+        <w:rPr>
+          <w:rFonts w:ascii="Times New Roman" w:hAnsi="Times New Roman" w:cs="Times New Roman"/>
+          <w:sz w:val="24"/>
+          <w:szCs w:val="24"/>
+          <w:lang w:val="sv-SE"/>
+        </w:rPr>
+        <w:t>value</w:t>
+      </w:r>
+      <w:proofErr w:type="spellEnd"/>
+      <w:r>
+        <w:rPr>
+          <w:rFonts w:ascii="Times New Roman" w:hAnsi="Times New Roman" w:cs="Times New Roman"/>
+          <w:sz w:val="24"/>
+          <w:szCs w:val="24"/>
+          <w:lang w:val="sv-SE"/>
+        </w:rPr>
+        <w:t xml:space="preserve"> specificerar hur </w:t>
+      </w:r>
+      <w:proofErr w:type="spellStart"/>
+      <w:r>
+        <w:rPr>
+          <w:rFonts w:ascii="Times New Roman" w:hAnsi="Times New Roman" w:cs="Times New Roman"/>
+          <w:sz w:val="24"/>
+          <w:szCs w:val="24"/>
+          <w:lang w:val="sv-SE"/>
+        </w:rPr>
+        <w:t>primary</w:t>
+      </w:r>
+      <w:proofErr w:type="spellEnd"/>
+      <w:r>
+        <w:rPr>
+          <w:rFonts w:ascii="Times New Roman" w:hAnsi="Times New Roman" w:cs="Times New Roman"/>
+          <w:sz w:val="24"/>
+          <w:szCs w:val="24"/>
+          <w:lang w:val="sv-SE"/>
+        </w:rPr>
+        <w:t xml:space="preserve"> </w:t>
+      </w:r>
+      <w:proofErr w:type="spellStart"/>
+      <w:r>
+        <w:rPr>
+          <w:rFonts w:ascii="Times New Roman" w:hAnsi="Times New Roman" w:cs="Times New Roman"/>
+          <w:sz w:val="24"/>
+          <w:szCs w:val="24"/>
+          <w:lang w:val="sv-SE"/>
+        </w:rPr>
+        <w:t>keyn</w:t>
+      </w:r>
+      <w:proofErr w:type="spellEnd"/>
+      <w:r>
+        <w:rPr>
+          <w:rFonts w:ascii="Times New Roman" w:hAnsi="Times New Roman" w:cs="Times New Roman"/>
+          <w:sz w:val="24"/>
+          <w:szCs w:val="24"/>
+          <w:lang w:val="sv-SE"/>
+        </w:rPr>
+        <w:t xml:space="preserve"> genereras som i det här fallet genereras själv.</w:t>
+      </w:r>
+    </w:p>
+    <w:p>
+      <w:pPr>
+        <w:rPr>
+          <w:rFonts w:ascii="Times New Roman" w:hAnsi="Times New Roman" w:cs="Times New Roman"/>
+          <w:sz w:val="24"/>
+          <w:szCs w:val="24"/>
+          <w:lang w:val="sv-SE"/>
+        </w:rPr>
+      </w:pPr>
+    </w:p>
+    <w:p>
+      <w:pPr>
+        <w:rPr>
+          <w:rFonts w:ascii="Times New Roman" w:hAnsi="Times New Roman" w:cs="Times New Roman"/>
+          <w:sz w:val="24"/>
+          <w:szCs w:val="24"/>
+          <w:lang w:val="sv-SE"/>
+        </w:rPr>
+      </w:pPr>
+      <w:r>
+        <w:rPr>
+          <w:rFonts w:ascii="Times New Roman" w:hAnsi="Times New Roman" w:cs="Times New Roman"/>
+          <w:sz w:val="24"/>
+          <w:szCs w:val="24"/>
+          <w:lang w:val="sv-SE"/>
+        </w:rPr>
+        <w:t xml:space="preserve">När koden körs och den är </w:t>
+      </w:r>
+      <w:proofErr w:type="spellStart"/>
+      <w:r>
+        <w:rPr>
+          <w:rFonts w:ascii="Times New Roman" w:hAnsi="Times New Roman" w:cs="Times New Roman"/>
+          <w:sz w:val="24"/>
+          <w:szCs w:val="24"/>
+          <w:lang w:val="sv-SE"/>
+        </w:rPr>
+        <w:t>konnectad</w:t>
+      </w:r>
+      <w:proofErr w:type="spellEnd"/>
+      <w:r>
+        <w:rPr>
+          <w:rFonts w:ascii="Times New Roman" w:hAnsi="Times New Roman" w:cs="Times New Roman"/>
+          <w:sz w:val="24"/>
+          <w:szCs w:val="24"/>
+          <w:lang w:val="sv-SE"/>
+        </w:rPr>
+        <w:t xml:space="preserve"> till databas med JPA </w:t>
+      </w:r>
+      <w:proofErr w:type="spellStart"/>
+      <w:r>
+        <w:rPr>
+          <w:rFonts w:ascii="Times New Roman" w:hAnsi="Times New Roman" w:cs="Times New Roman"/>
+          <w:sz w:val="24"/>
+          <w:szCs w:val="24"/>
+          <w:lang w:val="sv-SE"/>
+        </w:rPr>
+        <w:t>configgat</w:t>
+      </w:r>
+      <w:proofErr w:type="spellEnd"/>
+      <w:r>
+        <w:rPr>
+          <w:rFonts w:ascii="Times New Roman" w:hAnsi="Times New Roman" w:cs="Times New Roman"/>
+          <w:sz w:val="24"/>
+          <w:szCs w:val="24"/>
+          <w:lang w:val="sv-SE"/>
+        </w:rPr>
+        <w:t xml:space="preserve">, så skapar spring </w:t>
+      </w:r>
+      <w:proofErr w:type="spellStart"/>
+      <w:r>
+        <w:rPr>
+          <w:rFonts w:ascii="Times New Roman" w:hAnsi="Times New Roman" w:cs="Times New Roman"/>
+          <w:sz w:val="24"/>
+          <w:szCs w:val="24"/>
+          <w:lang w:val="sv-SE"/>
+        </w:rPr>
+        <w:t>boot</w:t>
+      </w:r>
+      <w:proofErr w:type="spellEnd"/>
+      <w:r>
+        <w:rPr>
+          <w:rFonts w:ascii="Times New Roman" w:hAnsi="Times New Roman" w:cs="Times New Roman"/>
+          <w:sz w:val="24"/>
+          <w:szCs w:val="24"/>
+          <w:lang w:val="sv-SE"/>
+        </w:rPr>
+        <w:t xml:space="preserve"> en </w:t>
+      </w:r>
+      <w:proofErr w:type="spellStart"/>
+      <w:r>
+        <w:rPr>
+          <w:rFonts w:ascii="Times New Roman" w:hAnsi="Times New Roman" w:cs="Times New Roman"/>
+          <w:sz w:val="24"/>
+          <w:szCs w:val="24"/>
+          <w:lang w:val="sv-SE"/>
+        </w:rPr>
+        <w:t>user</w:t>
+      </w:r>
+      <w:proofErr w:type="spellEnd"/>
+      <w:r>
+        <w:rPr>
+          <w:rFonts w:ascii="Times New Roman" w:hAnsi="Times New Roman" w:cs="Times New Roman"/>
+          <w:sz w:val="24"/>
+          <w:szCs w:val="24"/>
+          <w:lang w:val="sv-SE"/>
+        </w:rPr>
+        <w:t xml:space="preserve"> i table med fälten id </w:t>
+      </w:r>
+      <w:proofErr w:type="spellStart"/>
+      <w:r>
+        <w:rPr>
+          <w:rFonts w:ascii="Times New Roman" w:hAnsi="Times New Roman" w:cs="Times New Roman"/>
+          <w:sz w:val="24"/>
+          <w:szCs w:val="24"/>
+          <w:lang w:val="sv-SE"/>
+        </w:rPr>
+        <w:t>username</w:t>
+      </w:r>
+      <w:proofErr w:type="spellEnd"/>
+      <w:r>
+        <w:rPr>
+          <w:rFonts w:ascii="Times New Roman" w:hAnsi="Times New Roman" w:cs="Times New Roman"/>
+          <w:sz w:val="24"/>
+          <w:szCs w:val="24"/>
+          <w:lang w:val="sv-SE"/>
+        </w:rPr>
+        <w:t xml:space="preserve"> </w:t>
+      </w:r>
+      <w:proofErr w:type="spellStart"/>
+      <w:r>
+        <w:rPr>
+          <w:rFonts w:ascii="Times New Roman" w:hAnsi="Times New Roman" w:cs="Times New Roman"/>
+          <w:sz w:val="24"/>
+          <w:szCs w:val="24"/>
+          <w:lang w:val="sv-SE"/>
+        </w:rPr>
+        <w:t>password</w:t>
+      </w:r>
+      <w:proofErr w:type="spellEnd"/>
+      <w:r>
+        <w:rPr>
+          <w:rFonts w:ascii="Times New Roman" w:hAnsi="Times New Roman" w:cs="Times New Roman"/>
+          <w:sz w:val="24"/>
+          <w:szCs w:val="24"/>
+          <w:lang w:val="sv-SE"/>
+        </w:rPr>
+        <w:t xml:space="preserve"> o email. </w:t>
+      </w:r>
+    </w:p>
+    <w:p>
+      <w:pPr>
+        <w:rPr>
+          <w:rFonts w:ascii="Times New Roman" w:hAnsi="Times New Roman" w:cs="Times New Roman"/>
+          <w:sz w:val="24"/>
+          <w:szCs w:val="24"/>
+          <w:lang w:val="sv-SE"/>
+        </w:rPr>
+      </w:pPr>
+      <w:proofErr w:type="spellStart"/>
+      <w:r>
+        <w:rPr>
+          <w:rFonts w:ascii="Times New Roman" w:hAnsi="Times New Roman" w:cs="Times New Roman"/>
+          <w:sz w:val="24"/>
+          <w:szCs w:val="24"/>
+          <w:lang w:val="sv-SE"/>
+        </w:rPr>
+        <w:t>Repository</w:t>
+      </w:r>
+      <w:proofErr w:type="spellEnd"/>
+      <w:r>
+        <w:rPr>
+          <w:rFonts w:ascii="Times New Roman" w:hAnsi="Times New Roman" w:cs="Times New Roman"/>
+          <w:sz w:val="24"/>
+          <w:szCs w:val="24"/>
+          <w:lang w:val="sv-SE"/>
+        </w:rPr>
+        <w:t>:</w:t>
+      </w:r>
+      <w:r>
+        <w:rPr>
+          <w:rFonts w:ascii="Times New Roman" w:hAnsi="Times New Roman" w:cs="Times New Roman"/>
+          <w:sz w:val="24"/>
+          <w:szCs w:val="24"/>
+          <w:lang w:val="sv-SE"/>
+        </w:rPr>
+        <w:t xml:space="preserve"> Lagret </w:t>
+      </w:r>
+      <w:proofErr w:type="spellStart"/>
+      <w:r>
+        <w:rPr>
+          <w:rFonts w:ascii="Times New Roman" w:hAnsi="Times New Roman" w:cs="Times New Roman"/>
+          <w:sz w:val="24"/>
+          <w:szCs w:val="24"/>
+          <w:lang w:val="sv-SE"/>
+        </w:rPr>
+        <w:t>interfacear</w:t>
+      </w:r>
+      <w:proofErr w:type="spellEnd"/>
+      <w:r>
+        <w:rPr>
+          <w:rFonts w:ascii="Times New Roman" w:hAnsi="Times New Roman" w:cs="Times New Roman"/>
+          <w:sz w:val="24"/>
+          <w:szCs w:val="24"/>
+          <w:lang w:val="sv-SE"/>
+        </w:rPr>
+        <w:t xml:space="preserve"> med databasen för att utöva CRUD</w:t>
+      </w:r>
+    </w:p>
+    <w:p>
+      <w:pPr>
+        <w:rPr>
+          <w:rFonts w:ascii="Times New Roman" w:hAnsi="Times New Roman" w:cs="Times New Roman"/>
+          <w:sz w:val="24"/>
+          <w:szCs w:val="24"/>
+          <w:lang w:val="sv-SE"/>
+        </w:rPr>
+      </w:pPr>
+    </w:p>
+    <w:p>
+      <w:pPr>
+        <w:rPr>
+          <w:rFonts w:ascii="Times New Roman" w:hAnsi="Times New Roman" w:cs="Times New Roman"/>
+          <w:sz w:val="24"/>
+          <w:szCs w:val="24"/>
+          <w:lang w:val="sv-SE"/>
+        </w:rPr>
+      </w:pPr>
+      <w:r>
+        <w:rPr>
+          <w:rFonts w:ascii="Times New Roman" w:hAnsi="Times New Roman" w:cs="Times New Roman"/>
+          <w:sz w:val="24"/>
+          <w:szCs w:val="24"/>
+          <w:lang w:val="sv-SE"/>
+        </w:rPr>
+        <w:t>Service: Business logik</w:t>
+      </w:r>
+    </w:p>
+    <w:p>
+      <w:pPr>
+        <w:rPr>
+          <w:rFonts w:ascii="Times New Roman" w:hAnsi="Times New Roman" w:cs="Times New Roman"/>
+          <w:sz w:val="24"/>
+          <w:szCs w:val="24"/>
+          <w:lang w:val="sv-SE"/>
+        </w:rPr>
+      </w:pPr>
+    </w:p>
+    <w:p>
+      <w:pPr>
+        <w:rPr>
+          <w:rFonts w:ascii="Times New Roman" w:hAnsi="Times New Roman" w:cs="Times New Roman"/>
+          <w:sz w:val="24"/>
+          <w:szCs w:val="24"/>
+          <w:lang w:val="en-US"/>
+        </w:rPr>
+      </w:pPr>
+      <w:r>
+        <w:rPr>
+          <w:rFonts w:ascii="Times New Roman" w:hAnsi="Times New Roman" w:cs="Times New Roman"/>
+          <w:sz w:val="24"/>
+          <w:szCs w:val="24"/>
+          <w:lang w:val="en-US"/>
+        </w:rPr>
+        <w:t xml:space="preserve">Controller: </w:t>
+      </w:r>
+      <w:proofErr w:type="spellStart"/>
+      <w:r>
+        <w:rPr>
+          <w:rFonts w:ascii="Times New Roman" w:hAnsi="Times New Roman" w:cs="Times New Roman"/>
+          <w:sz w:val="24"/>
+          <w:szCs w:val="24"/>
+          <w:lang w:val="en-US"/>
+        </w:rPr>
+        <w:t>Hanterar</w:t>
+      </w:r>
+      <w:proofErr w:type="spellEnd"/>
+      <w:r>
+        <w:rPr>
+          <w:rFonts w:ascii="Times New Roman" w:hAnsi="Times New Roman" w:cs="Times New Roman"/>
+          <w:sz w:val="24"/>
+          <w:szCs w:val="24"/>
+          <w:lang w:val="en-US"/>
+        </w:rPr>
+        <w:t xml:space="preserve"> http requests, </w:t>
+      </w:r>
+      <w:proofErr w:type="spellStart"/>
+      <w:r>
+        <w:rPr>
+          <w:rFonts w:ascii="Times New Roman" w:hAnsi="Times New Roman" w:cs="Times New Roman"/>
+          <w:sz w:val="24"/>
+          <w:szCs w:val="24"/>
+          <w:lang w:val="en-US"/>
+        </w:rPr>
+        <w:t>invokar</w:t>
+      </w:r>
+      <w:proofErr w:type="spellEnd"/>
+      <w:r>
+        <w:rPr>
+          <w:rFonts w:ascii="Times New Roman" w:hAnsi="Times New Roman" w:cs="Times New Roman"/>
+          <w:sz w:val="24"/>
+          <w:szCs w:val="24"/>
+          <w:lang w:val="en-US"/>
+        </w:rPr>
+        <w:t xml:space="preserve"> s</w:t>
+      </w:r>
+      <w:r>
+        <w:rPr>
+          <w:rFonts w:ascii="Times New Roman" w:hAnsi="Times New Roman" w:cs="Times New Roman"/>
+          <w:sz w:val="24"/>
+          <w:szCs w:val="24"/>
+          <w:lang w:val="en-US"/>
+        </w:rPr>
+        <w:t>ervice layer</w:t>
+      </w:r>
     </w:p>
     <w:sectPr>
       <w:pgSz w:w="11906" w:h="16838"/>

</xml_diff>